<commit_message>
Grammar correction in Documentation
</commit_message>
<xml_diff>
--- a/documentation/NSVBank Introduction Document.docx
+++ b/documentation/NSVBank Introduction Document.docx
@@ -76,7 +76,55 @@
           <w:sz w:val="24"/>
           <w:szCs w:val="24"/>
         </w:rPr>
-        <w:t>This purpose of this document is to define online banking problem domain and proposed solution. The document contains a description of the project, Entity Relationship Diagram and Security c</w:t>
+        <w:t>The</w:t>
+      </w:r>
+      <w:r>
+        <w:rPr>
+          <w:rFonts w:asciiTheme="minorHAnsi" w:hAnsiTheme="minorHAnsi"/>
+          <w:sz w:val="24"/>
+          <w:szCs w:val="24"/>
+        </w:rPr>
+        <w:t xml:space="preserve"> purpose of this document is to define problem domain </w:t>
+      </w:r>
+      <w:r>
+        <w:rPr>
+          <w:rFonts w:asciiTheme="minorHAnsi" w:hAnsiTheme="minorHAnsi"/>
+          <w:sz w:val="24"/>
+          <w:szCs w:val="24"/>
+        </w:rPr>
+        <w:t xml:space="preserve">for </w:t>
+      </w:r>
+      <w:r>
+        <w:rPr>
+          <w:rFonts w:asciiTheme="minorHAnsi" w:hAnsiTheme="minorHAnsi"/>
+          <w:sz w:val="24"/>
+          <w:szCs w:val="24"/>
+        </w:rPr>
+        <w:t xml:space="preserve">online banking </w:t>
+      </w:r>
+      <w:r>
+        <w:rPr>
+          <w:rFonts w:asciiTheme="minorHAnsi" w:hAnsiTheme="minorHAnsi"/>
+          <w:sz w:val="24"/>
+          <w:szCs w:val="24"/>
+        </w:rPr>
+        <w:t>and propose</w:t>
+      </w:r>
+      <w:r>
+        <w:rPr>
+          <w:rFonts w:asciiTheme="minorHAnsi" w:hAnsiTheme="minorHAnsi"/>
+          <w:sz w:val="24"/>
+          <w:szCs w:val="24"/>
+        </w:rPr>
+        <w:t xml:space="preserve"> a</w:t>
+      </w:r>
+      <w:r>
+        <w:rPr>
+          <w:rFonts w:asciiTheme="minorHAnsi" w:hAnsiTheme="minorHAnsi"/>
+          <w:sz w:val="24"/>
+          <w:szCs w:val="24"/>
+        </w:rPr>
+        <w:t xml:space="preserve"> solution. The document contains a description of the project, Entity Relationship Diagram and Security c</w:t>
       </w:r>
       <w:r>
         <w:rPr>
@@ -110,51 +158,73 @@
           <w:sz w:val="24"/>
           <w:szCs w:val="24"/>
         </w:rPr>
-        <w:t>An Online banking requirements are a customer should be able to open an account (or multiple) and should be able do transactions (lodgement, transfer, withdrawal) and should be able to check the current balance.</w:t>
-      </w:r>
-    </w:p>
-    <w:p>
-      <w:pPr>
-        <w:rPr>
-          <w:rFonts w:asciiTheme="minorHAnsi" w:hAnsiTheme="minorHAnsi"/>
-          <w:sz w:val="24"/>
-          <w:szCs w:val="24"/>
-        </w:rPr>
-      </w:pPr>
-    </w:p>
-    <w:p>
-      <w:pPr>
-        <w:rPr>
-          <w:rFonts w:asciiTheme="minorHAnsi" w:hAnsiTheme="minorHAnsi"/>
-          <w:sz w:val="24"/>
-          <w:szCs w:val="24"/>
-        </w:rPr>
-      </w:pPr>
-      <w:r>
-        <w:rPr>
-          <w:rFonts w:asciiTheme="minorHAnsi" w:hAnsiTheme="minorHAnsi"/>
-          <w:sz w:val="24"/>
-          <w:szCs w:val="24"/>
-        </w:rPr>
-        <w:t xml:space="preserve">We have named the project </w:t>
-      </w:r>
-      <w:proofErr w:type="spellStart"/>
-      <w:r>
-        <w:rPr>
-          <w:rFonts w:asciiTheme="minorHAnsi" w:hAnsiTheme="minorHAnsi"/>
-          <w:sz w:val="24"/>
-          <w:szCs w:val="24"/>
-        </w:rPr>
-        <w:t>NSVBank</w:t>
-      </w:r>
-      <w:proofErr w:type="spellEnd"/>
-      <w:r>
-        <w:rPr>
-          <w:rFonts w:asciiTheme="minorHAnsi" w:hAnsiTheme="minorHAnsi"/>
-          <w:sz w:val="24"/>
-          <w:szCs w:val="24"/>
-        </w:rPr>
-        <w:t xml:space="preserve">, and the aim of the project is to design, develop and document </w:t>
+        <w:t xml:space="preserve">Typically, </w:t>
+      </w:r>
+      <w:r>
+        <w:rPr>
+          <w:rFonts w:asciiTheme="minorHAnsi" w:hAnsiTheme="minorHAnsi"/>
+          <w:sz w:val="24"/>
+          <w:szCs w:val="24"/>
+        </w:rPr>
+        <w:t xml:space="preserve">for </w:t>
+      </w:r>
+      <w:r>
+        <w:rPr>
+          <w:rFonts w:asciiTheme="minorHAnsi" w:hAnsiTheme="minorHAnsi"/>
+          <w:sz w:val="24"/>
+          <w:szCs w:val="24"/>
+        </w:rPr>
+        <w:t>a</w:t>
+      </w:r>
+      <w:r>
+        <w:rPr>
+          <w:rFonts w:asciiTheme="minorHAnsi" w:hAnsiTheme="minorHAnsi"/>
+          <w:sz w:val="24"/>
+          <w:szCs w:val="24"/>
+        </w:rPr>
+        <w:t xml:space="preserve">n Online banking </w:t>
+      </w:r>
+      <w:r>
+        <w:rPr>
+          <w:rFonts w:asciiTheme="minorHAnsi" w:hAnsiTheme="minorHAnsi"/>
+          <w:sz w:val="24"/>
+          <w:szCs w:val="24"/>
+        </w:rPr>
+        <w:t>system the requirement is</w:t>
+      </w:r>
+      <w:r>
+        <w:rPr>
+          <w:rFonts w:asciiTheme="minorHAnsi" w:hAnsiTheme="minorHAnsi"/>
+          <w:sz w:val="24"/>
+          <w:szCs w:val="24"/>
+        </w:rPr>
+        <w:t xml:space="preserve"> a customer should be able to open an account (or multiple) and should be able do transactions (lodgement, transfer, withdrawal) and should be able to check the current balance.</w:t>
+      </w:r>
+    </w:p>
+    <w:p>
+      <w:pPr>
+        <w:rPr>
+          <w:rFonts w:asciiTheme="minorHAnsi" w:hAnsiTheme="minorHAnsi"/>
+          <w:sz w:val="24"/>
+          <w:szCs w:val="24"/>
+        </w:rPr>
+      </w:pPr>
+    </w:p>
+    <w:p>
+      <w:pPr>
+        <w:rPr>
+          <w:rFonts w:asciiTheme="minorHAnsi" w:hAnsiTheme="minorHAnsi"/>
+          <w:sz w:val="24"/>
+          <w:szCs w:val="24"/>
+        </w:rPr>
+      </w:pPr>
+      <w:r>
+        <w:rPr>
+          <w:rFonts w:asciiTheme="minorHAnsi" w:hAnsiTheme="minorHAnsi"/>
+          <w:sz w:val="24"/>
+          <w:szCs w:val="24"/>
+        </w:rPr>
+        <w:t xml:space="preserve">We have named the project NSVBank, and the aim of the project is to design, develop and document </w:t>
       </w:r>
       <w:r>
         <w:rPr>
@@ -270,25 +340,7 @@
           <w:sz w:val="24"/>
           <w:szCs w:val="24"/>
         </w:rPr>
-        <w:t xml:space="preserve">We will be developing the project using Jersey to develop a </w:t>
-      </w:r>
-      <w:proofErr w:type="spellStart"/>
-      <w:r>
-        <w:rPr>
-          <w:rFonts w:asciiTheme="minorHAnsi" w:hAnsiTheme="minorHAnsi"/>
-          <w:sz w:val="24"/>
-          <w:szCs w:val="24"/>
-        </w:rPr>
-        <w:t>RESTFul</w:t>
-      </w:r>
-      <w:proofErr w:type="spellEnd"/>
-      <w:r>
-        <w:rPr>
-          <w:rFonts w:asciiTheme="minorHAnsi" w:hAnsiTheme="minorHAnsi"/>
-          <w:sz w:val="24"/>
-          <w:szCs w:val="24"/>
-        </w:rPr>
-        <w:t xml:space="preserve"> Web API that </w:t>
+        <w:t xml:space="preserve">We will be developing the project using Jersey to develop a RESTFul Web API that </w:t>
       </w:r>
       <w:r>
         <w:rPr>
@@ -355,7 +407,23 @@
           <w:sz w:val="24"/>
           <w:szCs w:val="24"/>
         </w:rPr>
-        <w:t xml:space="preserve">In, today day and age “Online Banking” has become a must, people use it to buy things online, check their current balance or make transfers </w:t>
+        <w:t>In, today</w:t>
+      </w:r>
+      <w:r>
+        <w:rPr>
+          <w:rFonts w:asciiTheme="minorHAnsi" w:hAnsiTheme="minorHAnsi"/>
+          <w:sz w:val="24"/>
+          <w:szCs w:val="24"/>
+        </w:rPr>
+        <w:t>’s</w:t>
+      </w:r>
+      <w:r>
+        <w:rPr>
+          <w:rFonts w:asciiTheme="minorHAnsi" w:hAnsiTheme="minorHAnsi"/>
+          <w:sz w:val="24"/>
+          <w:szCs w:val="24"/>
+        </w:rPr>
+        <w:t xml:space="preserve"> day and age “Online Banking” has become a must, people use it to buy things online, check their current balance or make transfers </w:t>
       </w:r>
       <w:r>
         <w:rPr>
@@ -462,8 +530,6 @@
           <w:szCs w:val="24"/>
         </w:rPr>
       </w:pPr>
-      <w:bookmarkStart w:id="0" w:name="_GoBack"/>
-      <w:bookmarkEnd w:id="0"/>
       <w:r>
         <w:rPr>
           <w:rFonts w:asciiTheme="minorHAnsi" w:hAnsiTheme="minorHAnsi"/>
@@ -647,16 +713,7 @@
           <w:sz w:val="24"/>
           <w:szCs w:val="24"/>
         </w:rPr>
-        <w:t>ER</w:t>
-      </w:r>
-      <w:r>
-        <w:rPr>
-          <w:rFonts w:asciiTheme="minorHAnsi" w:hAnsiTheme="minorHAnsi"/>
-          <w:b/>
-          <w:sz w:val="24"/>
-          <w:szCs w:val="24"/>
-        </w:rPr>
-        <w:t>D Diagram</w:t>
+        <w:t>ERD Diagram</w:t>
       </w:r>
       <w:r>
         <w:rPr>
@@ -817,33 +874,25 @@
           <w:sz w:val="24"/>
           <w:szCs w:val="24"/>
         </w:rPr>
-        <w:t>In Stateless, the server does not store any state about the client session</w:t>
-      </w:r>
-      <w:r>
-        <w:rPr>
-          <w:rFonts w:asciiTheme="minorHAnsi" w:hAnsiTheme="minorHAnsi"/>
-          <w:sz w:val="24"/>
-          <w:szCs w:val="24"/>
-        </w:rPr>
-        <w:t xml:space="preserve">. The client must </w:t>
-      </w:r>
-      <w:proofErr w:type="spellStart"/>
-      <w:r>
-        <w:rPr>
-          <w:rFonts w:asciiTheme="minorHAnsi" w:hAnsiTheme="minorHAnsi"/>
-          <w:sz w:val="24"/>
-          <w:szCs w:val="24"/>
-        </w:rPr>
-        <w:t>comewith</w:t>
-      </w:r>
-      <w:proofErr w:type="spellEnd"/>
-      <w:r>
-        <w:rPr>
-          <w:rFonts w:asciiTheme="minorHAnsi" w:hAnsiTheme="minorHAnsi"/>
-          <w:sz w:val="24"/>
-          <w:szCs w:val="24"/>
-        </w:rPr>
-        <w:t xml:space="preserve"> all relevant information about the session and to be stored into it. The server is able to serve any client at any time. The server come up with resource state but the client come with application state, including session state.</w:t>
+        <w:t>In Stateless, the server does not store any state about the client session. The client must come</w:t>
+      </w:r>
+      <w:r>
+        <w:rPr>
+          <w:rFonts w:asciiTheme="minorHAnsi" w:hAnsiTheme="minorHAnsi"/>
+          <w:sz w:val="24"/>
+          <w:szCs w:val="24"/>
+        </w:rPr>
+        <w:t xml:space="preserve"> </w:t>
+      </w:r>
+      <w:bookmarkStart w:id="0" w:name="_GoBack"/>
+      <w:bookmarkEnd w:id="0"/>
+      <w:r>
+        <w:rPr>
+          <w:rFonts w:asciiTheme="minorHAnsi" w:hAnsiTheme="minorHAnsi"/>
+          <w:sz w:val="24"/>
+          <w:szCs w:val="24"/>
+        </w:rPr>
+        <w:t>with all relevant information about the session and to be stored into it. The server is able to serve any client at any time. The server come up with resource state but the client come with application state, including session state.</w:t>
       </w:r>
     </w:p>
     <w:p>
@@ -878,15 +927,7 @@
           <w:sz w:val="24"/>
           <w:szCs w:val="24"/>
         </w:rPr>
-        <w:t xml:space="preserve">One big concern of restful services is the that they are based </w:t>
-      </w:r>
-      <w:r>
-        <w:rPr>
-          <w:rFonts w:asciiTheme="minorHAnsi" w:hAnsiTheme="minorHAnsi"/>
-          <w:sz w:val="24"/>
-          <w:szCs w:val="24"/>
-        </w:rPr>
-        <w:t>on the http protocol that is insecure by definition.</w:t>
+        <w:t>One big concern of restful services is the that they are based on the http protocol that is insecure by definition.</w:t>
       </w:r>
     </w:p>
     <w:p>
@@ -920,40 +961,24 @@
           <w:sz w:val="24"/>
           <w:szCs w:val="24"/>
         </w:rPr>
-        <w:t>It mus</w:t>
-      </w:r>
-      <w:r>
-        <w:rPr>
-          <w:rFonts w:asciiTheme="minorHAnsi" w:hAnsiTheme="minorHAnsi"/>
-          <w:sz w:val="24"/>
-          <w:szCs w:val="24"/>
-        </w:rPr>
-        <w:t>t be properly built and configured allowing the use of services in a proper way. There is need of use of session authentication.</w:t>
-      </w:r>
-    </w:p>
-    <w:p>
-      <w:pPr>
-        <w:rPr>
-          <w:rFonts w:asciiTheme="minorHAnsi" w:hAnsiTheme="minorHAnsi"/>
-          <w:sz w:val="24"/>
-          <w:szCs w:val="24"/>
-        </w:rPr>
-      </w:pPr>
-      <w:r>
-        <w:rPr>
-          <w:rFonts w:asciiTheme="minorHAnsi" w:hAnsiTheme="minorHAnsi"/>
-          <w:sz w:val="24"/>
-          <w:szCs w:val="24"/>
-        </w:rPr>
-        <w:t>There are a many ways of standardised or custom methods to secure an authentication. But mostly used that we were decided to us</w:t>
-      </w:r>
-      <w:r>
-        <w:rPr>
-          <w:rFonts w:asciiTheme="minorHAnsi" w:hAnsiTheme="minorHAnsi"/>
-          <w:sz w:val="24"/>
-          <w:szCs w:val="24"/>
-        </w:rPr>
-        <w:t>e is implementation of API key authentication.</w:t>
+        <w:t>It must be properly built and configured allowing the use of services in a proper way. There is need of use of session authentication.</w:t>
+      </w:r>
+    </w:p>
+    <w:p>
+      <w:pPr>
+        <w:rPr>
+          <w:rFonts w:asciiTheme="minorHAnsi" w:hAnsiTheme="minorHAnsi"/>
+          <w:sz w:val="24"/>
+          <w:szCs w:val="24"/>
+        </w:rPr>
+      </w:pPr>
+      <w:r>
+        <w:rPr>
+          <w:rFonts w:asciiTheme="minorHAnsi" w:hAnsiTheme="minorHAnsi"/>
+          <w:sz w:val="24"/>
+          <w:szCs w:val="24"/>
+        </w:rPr>
+        <w:t>There are a many ways of standardised or custom methods to secure an authentication. But mostly used that we were decided to use is implementation of API key authentication.</w:t>
       </w:r>
     </w:p>
     <w:p>
@@ -1032,23 +1057,13 @@
         </w:rPr>
         <w:t xml:space="preserve">               </w:t>
       </w:r>
-      <w:proofErr w:type="spellStart"/>
-      <w:r>
-        <w:rPr>
-          <w:rFonts w:asciiTheme="minorHAnsi" w:hAnsiTheme="minorHAnsi"/>
-          <w:sz w:val="24"/>
-          <w:szCs w:val="24"/>
-        </w:rPr>
-        <w:t>OAuth</w:t>
-      </w:r>
-      <w:proofErr w:type="spellEnd"/>
-      <w:r>
-        <w:rPr>
-          <w:rFonts w:asciiTheme="minorHAnsi" w:hAnsiTheme="minorHAnsi"/>
-          <w:sz w:val="24"/>
-          <w:szCs w:val="24"/>
-        </w:rPr>
-        <w:t xml:space="preserve"> Authentication</w:t>
+      <w:r>
+        <w:rPr>
+          <w:rFonts w:asciiTheme="minorHAnsi" w:hAnsiTheme="minorHAnsi"/>
+          <w:sz w:val="24"/>
+          <w:szCs w:val="24"/>
+        </w:rPr>
+        <w:t>OAuth Authentication</w:t>
       </w:r>
     </w:p>
     <w:p>
@@ -1184,15 +1199,7 @@
           <w:sz w:val="24"/>
           <w:szCs w:val="24"/>
         </w:rPr>
-        <w:t>The first four outlined methods are designed to be used by human (human authentication), in browser. The l</w:t>
-      </w:r>
-      <w:r>
-        <w:rPr>
-          <w:rFonts w:asciiTheme="minorHAnsi" w:hAnsiTheme="minorHAnsi"/>
-          <w:sz w:val="24"/>
-          <w:szCs w:val="24"/>
-        </w:rPr>
-        <w:t>ast one REST APIs are designed to be used by machine authentication (API key requirements).</w:t>
+        <w:t>The first four outlined methods are designed to be used by human (human authentication), in browser. The last one REST APIs are designed to be used by machine authentication (API key requirements).</w:t>
       </w:r>
     </w:p>
     <w:p>
@@ -1294,15 +1301,7 @@
           <w:sz w:val="24"/>
           <w:szCs w:val="24"/>
         </w:rPr>
-        <w:t>An identifier (for stora</w:t>
-      </w:r>
-      <w:r>
-        <w:rPr>
-          <w:rFonts w:asciiTheme="minorHAnsi" w:hAnsiTheme="minorHAnsi"/>
-          <w:sz w:val="24"/>
-          <w:szCs w:val="24"/>
-        </w:rPr>
-        <w:t>ge and unique identification)</w:t>
+        <w:t>An identifier (for storage and unique identification)</w:t>
       </w:r>
     </w:p>
     <w:p>
@@ -1489,15 +1488,7 @@
           <w:sz w:val="24"/>
           <w:szCs w:val="24"/>
         </w:rPr>
-        <w:t>The token is stored into client device looks like a password, but not to be restricted to human memory capabilities. This token is transmitted with every request. In this way the request can be authenticated all the ti</w:t>
-      </w:r>
-      <w:r>
-        <w:rPr>
-          <w:rFonts w:asciiTheme="minorHAnsi" w:hAnsiTheme="minorHAnsi"/>
-          <w:sz w:val="24"/>
-          <w:szCs w:val="24"/>
-        </w:rPr>
-        <w:t>me during requests.</w:t>
+        <w:t>The token is stored into client device looks like a password, but not to be restricted to human memory capabilities. This token is transmitted with every request. In this way the request can be authenticated all the time during requests.</w:t>
       </w:r>
     </w:p>
     <w:p>
@@ -1531,26 +1522,17 @@
           <w:sz w:val="24"/>
           <w:szCs w:val="24"/>
         </w:rPr>
-        <w:t>As I ou</w:t>
-      </w:r>
-      <w:r>
-        <w:rPr>
-          <w:rFonts w:asciiTheme="minorHAnsi" w:hAnsiTheme="minorHAnsi"/>
-          <w:sz w:val="24"/>
-          <w:szCs w:val="24"/>
-        </w:rPr>
-        <w:t xml:space="preserve">tlined above, a token can be a string but at the same time, it must meet some specific requirements. </w:t>
-      </w:r>
-    </w:p>
-    <w:p>
-      <w:pPr>
-        <w:rPr>
-          <w:rFonts w:asciiTheme="minorHAnsi" w:hAnsiTheme="minorHAnsi"/>
-          <w:sz w:val="24"/>
-          <w:szCs w:val="24"/>
-        </w:rPr>
-      </w:pPr>
-      <w:proofErr w:type="spellStart"/>
+        <w:t xml:space="preserve">As I outlined above, a token can be a string but at the same time, it must meet some specific requirements. </w:t>
+      </w:r>
+    </w:p>
+    <w:p>
+      <w:pPr>
+        <w:rPr>
+          <w:rFonts w:asciiTheme="minorHAnsi" w:hAnsiTheme="minorHAnsi"/>
+          <w:sz w:val="24"/>
+          <w:szCs w:val="24"/>
+        </w:rPr>
+      </w:pPr>
       <w:r>
         <w:rPr>
           <w:rFonts w:asciiTheme="minorHAnsi" w:hAnsiTheme="minorHAnsi"/>
@@ -1558,84 +1540,41 @@
           <w:szCs w:val="24"/>
         </w:rPr>
         <w:lastRenderedPageBreak/>
-        <w:t>acteristic</w:t>
-      </w:r>
-      <w:proofErr w:type="spellEnd"/>
-      <w:r>
-        <w:rPr>
-          <w:rFonts w:asciiTheme="minorHAnsi" w:hAnsiTheme="minorHAnsi"/>
-          <w:sz w:val="24"/>
-          <w:szCs w:val="24"/>
-        </w:rPr>
-        <w:t xml:space="preserve"> of it that is a big power of API key over passwords that are chosen by human, is that it can be random and very long length (32 characters).</w:t>
-      </w:r>
-    </w:p>
-    <w:p>
-      <w:pPr>
-        <w:rPr>
-          <w:rFonts w:asciiTheme="minorHAnsi" w:hAnsiTheme="minorHAnsi"/>
-          <w:sz w:val="24"/>
-          <w:szCs w:val="24"/>
-        </w:rPr>
-      </w:pPr>
-      <w:r>
-        <w:rPr>
-          <w:rFonts w:asciiTheme="minorHAnsi" w:hAnsiTheme="minorHAnsi"/>
-          <w:sz w:val="24"/>
-          <w:szCs w:val="24"/>
-        </w:rPr>
-        <w:t>Th</w:t>
-      </w:r>
-      <w:r>
-        <w:rPr>
-          <w:rFonts w:asciiTheme="minorHAnsi" w:hAnsiTheme="minorHAnsi"/>
-          <w:sz w:val="24"/>
-          <w:szCs w:val="24"/>
-        </w:rPr>
-        <w:t>is tokens must not be stored in a clear-text anywhere on the server. To store it you must implement password storage standards; it must be hashed with hashing algorithms special designed for this purpose.</w:t>
-      </w:r>
-    </w:p>
-    <w:p>
-      <w:pPr>
-        <w:rPr>
-          <w:rFonts w:asciiTheme="minorHAnsi" w:hAnsiTheme="minorHAnsi"/>
-          <w:sz w:val="24"/>
-          <w:szCs w:val="24"/>
-        </w:rPr>
-      </w:pPr>
-      <w:r>
-        <w:rPr>
-          <w:rFonts w:asciiTheme="minorHAnsi" w:hAnsiTheme="minorHAnsi"/>
-          <w:sz w:val="24"/>
-          <w:szCs w:val="24"/>
-        </w:rPr>
-        <w:t xml:space="preserve">An example of it is </w:t>
-      </w:r>
-      <w:proofErr w:type="spellStart"/>
-      <w:r>
-        <w:rPr>
-          <w:rFonts w:asciiTheme="minorHAnsi" w:hAnsiTheme="minorHAnsi"/>
-          <w:sz w:val="24"/>
-          <w:szCs w:val="24"/>
-        </w:rPr>
-        <w:t>BCrypt</w:t>
-      </w:r>
-      <w:proofErr w:type="spellEnd"/>
-      <w:r>
-        <w:rPr>
-          <w:rFonts w:asciiTheme="minorHAnsi" w:hAnsiTheme="minorHAnsi"/>
-          <w:sz w:val="24"/>
-          <w:szCs w:val="24"/>
-        </w:rPr>
-        <w:t xml:space="preserve"> algorithm that has 2 inp</w:t>
-      </w:r>
-      <w:r>
-        <w:rPr>
-          <w:rFonts w:asciiTheme="minorHAnsi" w:hAnsiTheme="minorHAnsi"/>
-          <w:sz w:val="24"/>
-          <w:szCs w:val="24"/>
-        </w:rPr>
-        <w:t>uts the password and salt.</w:t>
+        <w:t>acteristic of it that is a big power of API key over passwords that are chosen by human, is that it can be random and very long length (32 characters).</w:t>
+      </w:r>
+    </w:p>
+    <w:p>
+      <w:pPr>
+        <w:rPr>
+          <w:rFonts w:asciiTheme="minorHAnsi" w:hAnsiTheme="minorHAnsi"/>
+          <w:sz w:val="24"/>
+          <w:szCs w:val="24"/>
+        </w:rPr>
+      </w:pPr>
+      <w:r>
+        <w:rPr>
+          <w:rFonts w:asciiTheme="minorHAnsi" w:hAnsiTheme="minorHAnsi"/>
+          <w:sz w:val="24"/>
+          <w:szCs w:val="24"/>
+        </w:rPr>
+        <w:t>This tokens must not be stored in a clear-text anywhere on the server. To store it you must implement password storage standards; it must be hashed with hashing algorithms special designed for this purpose.</w:t>
+      </w:r>
+    </w:p>
+    <w:p>
+      <w:pPr>
+        <w:rPr>
+          <w:rFonts w:asciiTheme="minorHAnsi" w:hAnsiTheme="minorHAnsi"/>
+          <w:sz w:val="24"/>
+          <w:szCs w:val="24"/>
+        </w:rPr>
+      </w:pPr>
+      <w:r>
+        <w:rPr>
+          <w:rFonts w:asciiTheme="minorHAnsi" w:hAnsiTheme="minorHAnsi"/>
+          <w:sz w:val="24"/>
+          <w:szCs w:val="24"/>
+        </w:rPr>
+        <w:t>An example of it is BCrypt algorithm that has 2 inputs the password and salt.</w:t>
       </w:r>
       <w:r>
         <w:rPr>
@@ -1668,15 +1607,7 @@
           <w:sz w:val="24"/>
           <w:szCs w:val="24"/>
         </w:rPr>
-        <w:t>A token of 32 characters has 10 characters for the password and 22 characters for the salt. This hash must always be unique. We use collision detection to gen</w:t>
-      </w:r>
-      <w:r>
-        <w:rPr>
-          <w:rFonts w:asciiTheme="minorHAnsi" w:hAnsiTheme="minorHAnsi"/>
-          <w:sz w:val="24"/>
-          <w:szCs w:val="24"/>
-        </w:rPr>
-        <w:t>erate a new token.</w:t>
+        <w:t>A token of 32 characters has 10 characters for the password and 22 characters for the salt. This hash must always be unique. We use collision detection to generate a new token.</w:t>
       </w:r>
     </w:p>
     <w:p>

</xml_diff>